<commit_message>
Sending files with grading notes
Feel free to use or delete this branch (make sure to view in review mode to see all the comments)
</commit_message>
<xml_diff>
--- a/docs/Software Specifications.docx
+++ b/docs/Software Specifications.docx
@@ -28,6 +28,7 @@
       <w:pPr>
         <w:spacing w:before="240" w:after="240"/>
       </w:pPr>
+      <w:commentRangeStart w:id="0"/>
       <w:proofErr w:type="gramStart"/>
       <w:r>
         <w:t>CEN 3031,</w:t>
@@ -35,6 +36,13 @@
       <w:proofErr w:type="gramEnd"/>
       <w:r>
         <w:t xml:space="preserve"> Choose an item. Choose an item.</w:t>
+      </w:r>
+      <w:commentRangeEnd w:id="0"/>
+      <w:r>
+        <w:rPr>
+          <w:rStyle w:val="CommentReference"/>
+        </w:rPr>
+        <w:commentReference w:id="0"/>
       </w:r>
     </w:p>
     <w:p>
@@ -333,8 +341,16 @@
       <w:pPr>
         <w:spacing w:before="240" w:after="240"/>
       </w:pPr>
+      <w:commentRangeStart w:id="1"/>
       <w:r>
         <w:t>Contents</w:t>
+      </w:r>
+      <w:commentRangeEnd w:id="1"/>
+      <w:r>
+        <w:rPr>
+          <w:rStyle w:val="CommentReference"/>
+        </w:rPr>
+        <w:commentReference w:id="1"/>
       </w:r>
     </w:p>
     <w:p>
@@ -435,8 +451,8 @@
           <w:szCs w:val="46"/>
         </w:rPr>
       </w:pPr>
-      <w:bookmarkStart w:id="0" w:name="_mkfz0ilfms4m" w:colFirst="0" w:colLast="0"/>
-      <w:bookmarkEnd w:id="0"/>
+      <w:bookmarkStart w:id="2" w:name="_mkfz0ilfms4m" w:colFirst="0" w:colLast="0"/>
+      <w:bookmarkEnd w:id="2"/>
       <w:r>
         <w:rPr>
           <w:b/>
@@ -451,11 +467,19 @@
       <w:pPr>
         <w:spacing w:before="240" w:after="240"/>
       </w:pPr>
-      <w:r>
-        <w:t>Provide the cont</w:t>
-      </w:r>
-      <w:r>
-        <w:t>ext of the project and the strategic goals it is being designed to meet</w:t>
+      <w:commentRangeStart w:id="3"/>
+      <w:r>
+        <w:t xml:space="preserve">Provide the context of the </w:t>
+      </w:r>
+      <w:commentRangeEnd w:id="3"/>
+      <w:r>
+        <w:rPr>
+          <w:rStyle w:val="CommentReference"/>
+        </w:rPr>
+        <w:commentReference w:id="3"/>
+      </w:r>
+      <w:r>
+        <w:t>project and the strategic goals it is being designed to meet</w:t>
       </w:r>
     </w:p>
     <w:p>
@@ -463,13 +487,7 @@
         <w:spacing w:before="240" w:after="240"/>
       </w:pPr>
       <w:r>
-        <w:t>The Hotel Resort application is a java-based software. It is being designed with the purpose of simplifying the process of hosting a resort for all parties involved (customers and owne</w:t>
-      </w:r>
-      <w:r>
-        <w:t>rs). In the case of a customer, the software allows them to reserve a spot at the resort; and to view and book hotel rooms with the aid of a virtual transaction system. In the case of an owner, the software allows them to receive payments, view transaction</w:t>
-      </w:r>
-      <w:r>
-        <w:t>s, and monitor employees (custodians and receptionists).</w:t>
+        <w:t>The Hotel Resort application is a java-based software. It is being designed with the purpose of simplifying the process of hosting a resort for all parties involved (customers and owners). In the case of a customer, the software allows them to reserve a spot at the resort; and to view and book hotel rooms with the aid of a virtual transaction system. In the case of an owner, the software allows them to receive payments, view transactions, and monitor employees (custodians and receptionists).</w:t>
       </w:r>
     </w:p>
     <w:p>
@@ -489,8 +507,8 @@
           <w:szCs w:val="46"/>
         </w:rPr>
       </w:pPr>
-      <w:bookmarkStart w:id="1" w:name="_gt33f5nv0nfa" w:colFirst="0" w:colLast="0"/>
-      <w:bookmarkEnd w:id="1"/>
+      <w:bookmarkStart w:id="4" w:name="_gt33f5nv0nfa" w:colFirst="0" w:colLast="0"/>
+      <w:bookmarkEnd w:id="4"/>
       <w:r>
         <w:rPr>
           <w:b/>
@@ -512,8 +530,8 @@
           <w:szCs w:val="34"/>
         </w:rPr>
       </w:pPr>
-      <w:bookmarkStart w:id="2" w:name="_iwphjeh448li" w:colFirst="0" w:colLast="0"/>
-      <w:bookmarkEnd w:id="2"/>
+      <w:bookmarkStart w:id="5" w:name="_iwphjeh448li" w:colFirst="0" w:colLast="0"/>
+      <w:bookmarkEnd w:id="5"/>
       <w:r>
         <w:rPr>
           <w:b/>
@@ -535,8 +553,8 @@
           <w:szCs w:val="34"/>
         </w:rPr>
       </w:pPr>
-      <w:bookmarkStart w:id="3" w:name="_foevgyokequf" w:colFirst="0" w:colLast="0"/>
-      <w:bookmarkEnd w:id="3"/>
+      <w:bookmarkStart w:id="6" w:name="_foevgyokequf" w:colFirst="0" w:colLast="0"/>
+      <w:bookmarkEnd w:id="6"/>
       <w:r>
         <w:rPr>
           <w:b/>
@@ -550,6 +568,7 @@
       <w:pPr>
         <w:spacing w:before="240" w:after="240"/>
       </w:pPr>
+      <w:commentRangeStart w:id="7"/>
       <w:r>
         <w:t>List any assumptions about: Users; Technical Constraints; Business Goals; or etc. (</w:t>
       </w:r>
@@ -557,7 +576,20 @@
         <w:rPr>
           <w:i/>
         </w:rPr>
-        <w:t>Most users will access on tablet; Internet access will be available for Cloud features</w:t>
+        <w:t xml:space="preserve">Most users will access on tablet; Internet access </w:t>
+      </w:r>
+      <w:commentRangeEnd w:id="7"/>
+      <w:r>
+        <w:rPr>
+          <w:rStyle w:val="CommentReference"/>
+        </w:rPr>
+        <w:commentReference w:id="7"/>
+      </w:r>
+      <w:r>
+        <w:rPr>
+          <w:i/>
+        </w:rPr>
+        <w:t>will be available for Cloud features</w:t>
       </w:r>
       <w:r>
         <w:t>)</w:t>
@@ -576,15 +608,27 @@
         <w:spacing w:before="240" w:after="240" w:line="240" w:lineRule="auto"/>
       </w:pPr>
       <w:r>
-        <w:t xml:space="preserve">We assume that all our users are at least </w:t>
-      </w:r>
-      <w:proofErr w:type="gramStart"/>
-      <w:r>
-        <w:t>18  since</w:t>
-      </w:r>
-      <w:proofErr w:type="gramEnd"/>
-      <w:r>
-        <w:t xml:space="preserve"> our software does not verify this information.</w:t>
+        <w:t>We assume that all our users are at least 18</w:t>
+      </w:r>
+      <w:r>
+        <w:t>,</w:t>
+      </w:r>
+      <w:r>
+        <w:t xml:space="preserve"> </w:t>
+      </w:r>
+      <w:commentRangeStart w:id="8"/>
+      <w:r>
+        <w:t>since our software does not verify this information</w:t>
+      </w:r>
+      <w:commentRangeEnd w:id="8"/>
+      <w:r>
+        <w:rPr>
+          <w:rStyle w:val="CommentReference"/>
+        </w:rPr>
+        <w:commentReference w:id="8"/>
+      </w:r>
+      <w:r>
+        <w:t>.</w:t>
       </w:r>
     </w:p>
     <w:p>
@@ -600,16 +644,11 @@
         <w:spacing w:before="240" w:after="240" w:line="240" w:lineRule="auto"/>
       </w:pPr>
       <w:r>
-        <w:t>We assume</w:t>
-      </w:r>
-      <w:r>
-        <w:t xml:space="preserve"> that users know that their credentials </w:t>
-      </w:r>
-      <w:proofErr w:type="gramStart"/>
-      <w:r>
-        <w:t>is</w:t>
-      </w:r>
-      <w:proofErr w:type="gramEnd"/>
+        <w:t xml:space="preserve">We assume that users know that their credentials </w:t>
+      </w:r>
+      <w:r>
+        <w:t>are</w:t>
+      </w:r>
       <w:r>
         <w:t xml:space="preserve"> stored in a database that does not provide encrypting. </w:t>
       </w:r>
@@ -619,7 +658,18 @@
         <w:spacing w:before="240" w:after="240" w:line="240" w:lineRule="auto"/>
       </w:pPr>
       <w:r>
-        <w:t>We assume that users provide non-fraudulent card information for a payment since currently the system does not have this capability.</w:t>
+        <w:t xml:space="preserve">We assume that users provide non-fraudulent card information for a payment </w:t>
+      </w:r>
+      <w:commentRangeStart w:id="9"/>
+      <w:r>
+        <w:t>since currently the system does not have this capability.</w:t>
+      </w:r>
+      <w:commentRangeEnd w:id="9"/>
+      <w:r>
+        <w:rPr>
+          <w:rStyle w:val="CommentReference"/>
+        </w:rPr>
+        <w:commentReference w:id="9"/>
       </w:r>
     </w:p>
     <w:p>
@@ -634,8 +684,8 @@
           <w:szCs w:val="34"/>
         </w:rPr>
       </w:pPr>
-      <w:bookmarkStart w:id="4" w:name="_4ooqltc9bf2s" w:colFirst="0" w:colLast="0"/>
-      <w:bookmarkEnd w:id="4"/>
+      <w:bookmarkStart w:id="10" w:name="_4ooqltc9bf2s" w:colFirst="0" w:colLast="0"/>
+      <w:bookmarkEnd w:id="10"/>
       <w:r>
         <w:rPr>
           <w:b/>
@@ -646,14 +696,14 @@
       </w:r>
     </w:p>
     <w:p>
-      <w:bookmarkStart w:id="5" w:name="_GoBack"/>
+      <w:commentRangeStart w:id="11"/>
       <w:r>
         <w:rPr>
           <w:noProof/>
         </w:rPr>
         <w:lastRenderedPageBreak/>
         <w:drawing>
-          <wp:inline distT="0" distB="0" distL="0" distR="0">
+          <wp:inline distT="0" distB="0" distL="0" distR="0" wp14:anchorId="4CE41A9F" wp14:editId="65DE1675">
             <wp:extent cx="5943600" cy="3944620"/>
             <wp:effectExtent l="0" t="0" r="0" b="0"/>
             <wp:docPr id="4" name="Picture 4"/>
@@ -668,7 +718,7 @@
                     <pic:cNvPicPr/>
                   </pic:nvPicPr>
                   <pic:blipFill>
-                    <a:blip r:embed="rId4">
+                    <a:blip r:embed="rId7">
                       <a:extLst>
                         <a:ext uri="{28A0092B-C50C-407E-A947-70E740481C1C}">
                           <a14:useLocalDpi xmlns:a14="http://schemas.microsoft.com/office/drawing/2010/main" val="0"/>
@@ -694,7 +744,13 @@
           </wp:inline>
         </w:drawing>
       </w:r>
-      <w:bookmarkEnd w:id="5"/>
+      <w:commentRangeEnd w:id="11"/>
+      <w:r>
+        <w:rPr>
+          <w:rStyle w:val="CommentReference"/>
+        </w:rPr>
+        <w:commentReference w:id="11"/>
+      </w:r>
     </w:p>
     <w:p>
       <w:pPr>
@@ -708,23 +764,15 @@
           <w:szCs w:val="34"/>
         </w:rPr>
       </w:pPr>
-      <w:bookmarkStart w:id="6" w:name="_jhgzadthk2xn" w:colFirst="0" w:colLast="0"/>
-      <w:bookmarkEnd w:id="6"/>
+      <w:bookmarkStart w:id="12" w:name="_jhgzadthk2xn" w:colFirst="0" w:colLast="0"/>
+      <w:bookmarkEnd w:id="12"/>
       <w:r>
         <w:rPr>
           <w:b/>
           <w:sz w:val="34"/>
           <w:szCs w:val="34"/>
         </w:rPr>
-        <w:t>Use C</w:t>
-      </w:r>
-      <w:r>
-        <w:rPr>
-          <w:b/>
-          <w:sz w:val="34"/>
-          <w:szCs w:val="34"/>
-        </w:rPr>
-        <w:t>ase Descriptions</w:t>
+        <w:t>Use Case Descriptions</w:t>
       </w:r>
     </w:p>
     <w:tbl>
@@ -1666,8 +1714,8 @@
           <w:szCs w:val="34"/>
         </w:rPr>
       </w:pPr>
-      <w:bookmarkStart w:id="7" w:name="_pd3g72utnl32" w:colFirst="0" w:colLast="0"/>
-      <w:bookmarkEnd w:id="7"/>
+      <w:bookmarkStart w:id="13" w:name="_pd3g72utnl32" w:colFirst="0" w:colLast="0"/>
+      <w:bookmarkEnd w:id="13"/>
       <w:r>
         <w:rPr>
           <w:b/>
@@ -1935,7 +1983,21 @@
               <w:spacing w:before="240"/>
             </w:pPr>
             <w:r>
-              <w:t xml:space="preserve">The system shall provide a detailed daily report containing financial transactions and user activities to owners </w:t>
+              <w:t xml:space="preserve">The </w:t>
+            </w:r>
+            <w:commentRangeStart w:id="14"/>
+            <w:r>
+              <w:t xml:space="preserve">system </w:t>
+            </w:r>
+            <w:commentRangeEnd w:id="14"/>
+            <w:r>
+              <w:rPr>
+                <w:rStyle w:val="CommentReference"/>
+              </w:rPr>
+              <w:commentReference w:id="14"/>
+            </w:r>
+            <w:r>
+              <w:t xml:space="preserve">shall provide a detailed daily report containing financial transactions and user activities to owners </w:t>
             </w:r>
             <w:proofErr w:type="gramStart"/>
             <w:r>
@@ -2031,13 +2093,24 @@
             <w:r>
               <w:t xml:space="preserve">Customers shall be able to create a </w:t>
             </w:r>
+            <w:commentRangeStart w:id="15"/>
+            <w:r>
+              <w:t xml:space="preserve">profile </w:t>
+            </w:r>
+            <w:commentRangeEnd w:id="15"/>
+            <w:r>
+              <w:rPr>
+                <w:rStyle w:val="CommentReference"/>
+              </w:rPr>
+              <w:commentReference w:id="15"/>
+            </w:r>
             <w:proofErr w:type="gramStart"/>
             <w:r>
-              <w:t>profile  as</w:t>
+              <w:t>as a way to</w:t>
             </w:r>
             <w:proofErr w:type="gramEnd"/>
             <w:r>
-              <w:t xml:space="preserve"> a way to save their activities/information within the system.</w:t>
+              <w:t xml:space="preserve"> save their activities/information within the system.</w:t>
             </w:r>
           </w:p>
         </w:tc>
@@ -2123,7 +2196,21 @@
               <w:spacing w:before="240"/>
             </w:pPr>
             <w:r>
-              <w:t>Customers shall be able to book rooms (enter room #, dates) through their profile.</w:t>
+              <w:t xml:space="preserve">Customers shall be able to book rooms (enter room #, dates) through their </w:t>
+            </w:r>
+            <w:commentRangeStart w:id="16"/>
+            <w:r>
+              <w:t>profile</w:t>
+            </w:r>
+            <w:commentRangeEnd w:id="16"/>
+            <w:r>
+              <w:rPr>
+                <w:rStyle w:val="CommentReference"/>
+              </w:rPr>
+              <w:commentReference w:id="16"/>
+            </w:r>
+            <w:r>
+              <w:t>.</w:t>
             </w:r>
           </w:p>
         </w:tc>
@@ -2210,10 +2297,7 @@
               <w:spacing w:before="240"/>
             </w:pPr>
             <w:r>
-              <w:t>Customers shall be able t</w:t>
-            </w:r>
-            <w:r>
-              <w:t>o make a payment through their profile to pay for their transactions.</w:t>
+              <w:t>Customers shall be able to make a payment through their profile to pay for their transactions.</w:t>
             </w:r>
           </w:p>
         </w:tc>
@@ -2479,7 +2563,21 @@
             </w:r>
             <w:proofErr w:type="gramEnd"/>
             <w:r>
-              <w:t xml:space="preserve"> of attendees to know how close the resort is to being sold out.</w:t>
+              <w:t xml:space="preserve"> of </w:t>
+            </w:r>
+            <w:commentRangeStart w:id="17"/>
+            <w:r>
+              <w:t xml:space="preserve">attendees </w:t>
+            </w:r>
+            <w:commentRangeEnd w:id="17"/>
+            <w:r>
+              <w:rPr>
+                <w:rStyle w:val="CommentReference"/>
+              </w:rPr>
+              <w:commentReference w:id="17"/>
+            </w:r>
+            <w:r>
+              <w:t>to know how close the resort is to being sold out.</w:t>
             </w:r>
           </w:p>
         </w:tc>
@@ -2504,10 +2602,7 @@
               <w:spacing w:before="240"/>
             </w:pPr>
             <w:r>
-              <w:t>c</w:t>
-            </w:r>
-            <w:r>
-              <w:t>ompleted.</w:t>
+              <w:t>completed.</w:t>
             </w:r>
           </w:p>
         </w:tc>
@@ -2568,7 +2663,21 @@
               <w:spacing w:before="240"/>
             </w:pPr>
             <w:r>
-              <w:t>Desk Assistants shall be able to perform all the actions that a Customers can within the system as a way for a DA to assist a customer in booking a room #, etc.</w:t>
+              <w:t xml:space="preserve">Desk Assistants shall be able to perform all the actions that a Customers can within the </w:t>
+            </w:r>
+            <w:commentRangeStart w:id="18"/>
+            <w:r>
+              <w:t xml:space="preserve">system </w:t>
+            </w:r>
+            <w:commentRangeEnd w:id="18"/>
+            <w:r>
+              <w:rPr>
+                <w:rStyle w:val="CommentReference"/>
+              </w:rPr>
+              <w:commentReference w:id="18"/>
+            </w:r>
+            <w:r>
+              <w:t>as a way for a DA to assist a customer in booking a room #, etc.</w:t>
             </w:r>
           </w:p>
         </w:tc>
@@ -2654,7 +2763,21 @@
               <w:spacing w:before="240"/>
             </w:pPr>
             <w:r>
-              <w:t>Desk Assistants shall be able set the resort offline through their profile when the resort is sold out.</w:t>
+              <w:t xml:space="preserve">Desk Assistants shall be able set the </w:t>
+            </w:r>
+            <w:commentRangeStart w:id="19"/>
+            <w:r>
+              <w:t>resort offline</w:t>
+            </w:r>
+            <w:commentRangeEnd w:id="19"/>
+            <w:r>
+              <w:rPr>
+                <w:rStyle w:val="CommentReference"/>
+              </w:rPr>
+              <w:commentReference w:id="19"/>
+            </w:r>
+            <w:r>
+              <w:t xml:space="preserve"> through their profile when the resort is sold out.</w:t>
             </w:r>
           </w:p>
         </w:tc>
@@ -2994,9 +3117,49 @@
             <w:pPr>
               <w:spacing w:before="240"/>
             </w:pPr>
-            <w:r>
-              <w:t>Customers shall be able to create a new account it should create a table for them on the database</w:t>
-            </w:r>
+            <w:commentRangeStart w:id="20"/>
+            <w:del w:id="21" w:author="Greenwell, Josiah" w:date="2019-12-16T10:05:00Z">
+              <w:r>
+                <w:delText>Customers shall be able to create a new account it should create a table for them on the database</w:delText>
+              </w:r>
+            </w:del>
+            <w:ins w:id="22" w:author="Greenwell, Josiah" w:date="2019-12-16T10:05:00Z">
+              <w:r>
+                <w:t xml:space="preserve">The </w:t>
+              </w:r>
+            </w:ins>
+            <w:commentRangeEnd w:id="20"/>
+            <w:r>
+              <w:rPr>
+                <w:rStyle w:val="CommentReference"/>
+              </w:rPr>
+              <w:commentReference w:id="20"/>
+            </w:r>
+            <w:ins w:id="23" w:author="Greenwell, Josiah" w:date="2019-12-16T10:05:00Z">
+              <w:r>
+                <w:t xml:space="preserve">system shall </w:t>
+              </w:r>
+            </w:ins>
+            <w:ins w:id="24" w:author="Greenwell, Josiah" w:date="2019-12-16T10:06:00Z">
+              <w:r>
+                <w:t xml:space="preserve">automatically </w:t>
+              </w:r>
+            </w:ins>
+            <w:ins w:id="25" w:author="Greenwell, Josiah" w:date="2019-12-16T10:05:00Z">
+              <w:r>
+                <w:t>create a new record in the database</w:t>
+              </w:r>
+            </w:ins>
+            <w:ins w:id="26" w:author="Greenwell, Josiah" w:date="2019-12-16T10:06:00Z">
+              <w:r>
+                <w:t xml:space="preserve"> (using the customer table)</w:t>
+              </w:r>
+            </w:ins>
+            <w:ins w:id="27" w:author="Greenwell, Josiah" w:date="2019-12-16T10:05:00Z">
+              <w:r>
+                <w:t xml:space="preserve"> for every customer account created through the User Interface (UI).</w:t>
+              </w:r>
+            </w:ins>
           </w:p>
         </w:tc>
         <w:tc>
@@ -3080,6 +3243,7 @@
             <w:pPr>
               <w:spacing w:before="240"/>
             </w:pPr>
+            <w:commentRangeStart w:id="28"/>
             <w:r>
               <w:t xml:space="preserve">The system shall add a </w:t>
             </w:r>
@@ -3092,6 +3256,13 @@
             <w:proofErr w:type="gramEnd"/>
             <w:r>
               <w:t xml:space="preserve"> information to the customer table in the database</w:t>
+            </w:r>
+            <w:commentRangeEnd w:id="28"/>
+            <w:r>
+              <w:rPr>
+                <w:rStyle w:val="CommentReference"/>
+              </w:rPr>
+              <w:commentReference w:id="28"/>
             </w:r>
           </w:p>
         </w:tc>
@@ -3182,14 +3353,25 @@
             </w:r>
             <w:proofErr w:type="gramStart"/>
             <w:r>
-              <w:t>shall  generate</w:t>
+              <w:t xml:space="preserve">shall  </w:t>
+            </w:r>
+            <w:commentRangeStart w:id="29"/>
+            <w:r>
+              <w:t>generate</w:t>
             </w:r>
             <w:proofErr w:type="gramEnd"/>
             <w:r>
-              <w:t xml:space="preserve"> a new in</w:t>
-            </w:r>
-            <w:r>
-              <w:t xml:space="preserve">voice no/order no when a customer books a room </w:t>
+              <w:t xml:space="preserve"> </w:t>
+            </w:r>
+            <w:commentRangeEnd w:id="29"/>
+            <w:r>
+              <w:rPr>
+                <w:rStyle w:val="CommentReference"/>
+              </w:rPr>
+              <w:commentReference w:id="29"/>
+            </w:r>
+            <w:r>
+              <w:t xml:space="preserve">a new invoice no/order no when a customer books a room </w:t>
             </w:r>
           </w:p>
         </w:tc>
@@ -3275,10 +3457,21 @@
               <w:spacing w:before="240"/>
             </w:pPr>
             <w:r>
-              <w:t>The system shall accommodate that when a customer will book a room it should add their information in three different table- 1/ The information should be sent to the table named after cust</w:t>
-            </w:r>
-            <w:r>
-              <w:t>omer with tat unique order no , 2/It should be also sent to the table "Invoice No" (That table will save all the booking history) with the same unique invoice no. 3/It should also  save the information to the Room No table.</w:t>
+              <w:t xml:space="preserve">The system shall accommodate that when a customer will book a room it should add their information in three different table- 1/ The information should be sent to the table named after customer with tat unique order no , 2/It should be also sent to the table "Invoice No" (That table will save all the booking history) with the same unique invoice no. 3/It should also  save the </w:t>
+            </w:r>
+            <w:commentRangeStart w:id="30"/>
+            <w:r>
+              <w:t xml:space="preserve">information </w:t>
+            </w:r>
+            <w:commentRangeEnd w:id="30"/>
+            <w:r>
+              <w:rPr>
+                <w:rStyle w:val="CommentReference"/>
+              </w:rPr>
+              <w:commentReference w:id="30"/>
+            </w:r>
+            <w:r>
+              <w:t>to the Room No table.</w:t>
             </w:r>
           </w:p>
         </w:tc>
@@ -3447,7 +3640,21 @@
               <w:spacing w:before="240"/>
             </w:pPr>
             <w:r>
-              <w:t>The system shall comprise of three tabs for a customer profile: booking, transaction, and booking history.</w:t>
+              <w:t xml:space="preserve">The </w:t>
+            </w:r>
+            <w:commentRangeStart w:id="31"/>
+            <w:r>
+              <w:t xml:space="preserve">system </w:t>
+            </w:r>
+            <w:commentRangeEnd w:id="31"/>
+            <w:r>
+              <w:rPr>
+                <w:rStyle w:val="CommentReference"/>
+              </w:rPr>
+              <w:commentReference w:id="31"/>
+            </w:r>
+            <w:r>
+              <w:t>shall comprise of three tabs for a customer profile: booking, transaction, and booking history.</w:t>
             </w:r>
           </w:p>
         </w:tc>
@@ -3541,10 +3748,7 @@
             </w:r>
             <w:proofErr w:type="gramEnd"/>
             <w:r>
-              <w:t>Conflict of date and suggest cust</w:t>
-            </w:r>
-            <w:r>
-              <w:t>omer for booking a different room or different date</w:t>
+              <w:t>Conflict of date and suggest customer for booking a different room or different date</w:t>
             </w:r>
           </w:p>
         </w:tc>
@@ -3716,10 +3920,21 @@
               <w:spacing w:before="240"/>
             </w:pPr>
             <w:r>
-              <w:t xml:space="preserve">The system shall allow the owner to create an account for each of the employees that will </w:t>
-            </w:r>
-            <w:r>
-              <w:t>work there.</w:t>
+              <w:t xml:space="preserve">The system shall allow the owner to create an </w:t>
+            </w:r>
+            <w:commentRangeStart w:id="32"/>
+            <w:r>
+              <w:t xml:space="preserve">account </w:t>
+            </w:r>
+            <w:commentRangeEnd w:id="32"/>
+            <w:r>
+              <w:rPr>
+                <w:rStyle w:val="CommentReference"/>
+              </w:rPr>
+              <w:commentReference w:id="32"/>
+            </w:r>
+            <w:r>
+              <w:t>for each of the employees that will work there.</w:t>
             </w:r>
           </w:p>
         </w:tc>
@@ -3805,7 +4020,11 @@
               <w:spacing w:before="240"/>
             </w:pPr>
             <w:r>
-              <w:t xml:space="preserve">The owner account shall be able to reset the password for each employee and customer when he will be provided the account PIN for the individuals' account. Then the owner </w:t>
+              <w:t xml:space="preserve">The owner account shall be able to reset the password for each employee and customer when he will be provided the account PIN for the individuals' account. </w:t>
+            </w:r>
+            <w:commentRangeStart w:id="33"/>
+            <w:r>
+              <w:t xml:space="preserve">Then the owner </w:t>
             </w:r>
             <w:proofErr w:type="gramStart"/>
             <w:r>
@@ -3813,10 +4032,14 @@
             </w:r>
             <w:proofErr w:type="gramEnd"/>
             <w:r>
-              <w:t xml:space="preserve"> enter that username, pin and Owners account ow</w:t>
-            </w:r>
-            <w:r>
-              <w:t>n password to create a temporary password for the users.</w:t>
+              <w:t xml:space="preserve"> enter that username, pin and Owners account own password to create a temporary password for the users.</w:t>
+            </w:r>
+            <w:commentRangeEnd w:id="33"/>
+            <w:r>
+              <w:rPr>
+                <w:rStyle w:val="CommentReference"/>
+              </w:rPr>
+              <w:commentReference w:id="33"/>
             </w:r>
           </w:p>
         </w:tc>
@@ -3867,8 +4090,8 @@
           <w:szCs w:val="46"/>
         </w:rPr>
       </w:pPr>
-      <w:bookmarkStart w:id="8" w:name="_clg6yefvk06" w:colFirst="0" w:colLast="0"/>
-      <w:bookmarkEnd w:id="8"/>
+      <w:bookmarkStart w:id="35" w:name="_clg6yefvk06" w:colFirst="0" w:colLast="0"/>
+      <w:bookmarkEnd w:id="35"/>
       <w:r>
         <w:rPr>
           <w:b/>
@@ -4261,8 +4484,13 @@
             <w:pPr>
               <w:spacing w:before="240"/>
             </w:pPr>
-            <w:r>
-              <w:t xml:space="preserve">Shafi </w:t>
+            <w:proofErr w:type="spellStart"/>
+            <w:r>
+              <w:t>Shafi</w:t>
+            </w:r>
+            <w:proofErr w:type="spellEnd"/>
+            <w:r>
+              <w:t xml:space="preserve"> </w:t>
             </w:r>
             <w:proofErr w:type="spellStart"/>
             <w:r>
@@ -4437,6 +4665,419 @@
     </w:sectPr>
   </w:body>
 </w:document>
+</file>
+
+<file path=word/comments.xml><?xml version="1.0" encoding="utf-8"?>
+<w:comments xmlns:wpc="http://schemas.microsoft.com/office/word/2010/wordprocessingCanvas" xmlns:cx="http://schemas.microsoft.com/office/drawing/2014/chartex" xmlns:cx1="http://schemas.microsoft.com/office/drawing/2015/9/8/chartex" xmlns:cx2="http://schemas.microsoft.com/office/drawing/2015/10/21/chartex" xmlns:cx3="http://schemas.microsoft.com/office/drawing/2016/5/9/chartex" xmlns:cx4="http://schemas.microsoft.com/office/drawing/2016/5/10/chartex" xmlns:cx5="http://schemas.microsoft.com/office/drawing/2016/5/11/chartex" xmlns:cx6="http://schemas.microsoft.com/office/drawing/2016/5/12/chartex" xmlns:cx7="http://schemas.microsoft.com/office/drawing/2016/5/13/chartex" xmlns:cx8="http://schemas.microsoft.com/office/drawing/2016/5/14/chartex" xmlns:mc="http://schemas.openxmlformats.org/markup-compatibility/2006" xmlns:aink="http://schemas.microsoft.com/office/drawing/2016/ink" xmlns:am3d="http://schemas.microsoft.com/office/drawing/2017/model3d" xmlns:o="urn:schemas-microsoft-com:office:office" xmlns:r="http://schemas.openxmlformats.org/officeDocument/2006/relationships" xmlns:m="http://schemas.openxmlformats.org/officeDocument/2006/math" xmlns:v="urn:schemas-microsoft-com:vml" xmlns:wp14="http://schemas.microsoft.com/office/word/2010/wordprocessingDrawing" xmlns:wp="http://schemas.openxmlformats.org/drawingml/2006/wordprocessingDrawing" xmlns:w10="urn:schemas-microsoft-com:office:word" xmlns:w="http://schemas.openxmlformats.org/wordprocessingml/2006/main" xmlns:w14="http://schemas.microsoft.com/office/word/2010/wordml" xmlns:w15="http://schemas.microsoft.com/office/word/2012/wordml" xmlns:w16cid="http://schemas.microsoft.com/office/word/2016/wordml/cid" xmlns:w16se="http://schemas.microsoft.com/office/word/2015/wordml/symex" xmlns:wpg="http://schemas.microsoft.com/office/word/2010/wordprocessingGroup" xmlns:wpi="http://schemas.microsoft.com/office/word/2010/wordprocessingInk" xmlns:wne="http://schemas.microsoft.com/office/word/2006/wordml" xmlns:wps="http://schemas.microsoft.com/office/word/2010/wordprocessingShape" mc:Ignorable="w14 w15 w16se w16cid wp14">
+  <w:comment w:id="0" w:author="Greenwell, Josiah" w:date="2019-12-16T09:49:00Z" w:initials="GJ">
+    <w:p>
+      <w:pPr>
+        <w:pStyle w:val="CommentText"/>
+      </w:pPr>
+      <w:r>
+        <w:rPr>
+          <w:rStyle w:val="CommentReference"/>
+        </w:rPr>
+        <w:annotationRef/>
+      </w:r>
+      <w:r>
+        <w:t>Remove or choose one of the options given</w:t>
+      </w:r>
+    </w:p>
+  </w:comment>
+  <w:comment w:id="1" w:author="Greenwell, Josiah" w:date="2019-12-16T09:50:00Z" w:initials="GJ">
+    <w:p>
+      <w:pPr>
+        <w:pStyle w:val="CommentText"/>
+      </w:pPr>
+      <w:r>
+        <w:rPr>
+          <w:rStyle w:val="CommentReference"/>
+        </w:rPr>
+        <w:annotationRef/>
+      </w:r>
+      <w:r>
+        <w:t>This is okay but next time use an actual TOB – insert-&gt;Table of Contents in word</w:t>
+      </w:r>
+    </w:p>
+  </w:comment>
+  <w:comment w:id="3" w:author="Greenwell, Josiah" w:date="2019-12-16T09:51:00Z" w:initials="GJ">
+    <w:p>
+      <w:pPr>
+        <w:pStyle w:val="CommentText"/>
+      </w:pPr>
+      <w:r>
+        <w:rPr>
+          <w:rStyle w:val="CommentReference"/>
+        </w:rPr>
+        <w:annotationRef/>
+      </w:r>
+      <w:r>
+        <w:t>Should have been removed</w:t>
+      </w:r>
+    </w:p>
+  </w:comment>
+  <w:comment w:id="7" w:author="Greenwell, Josiah" w:date="2019-12-16T09:51:00Z" w:initials="GJ">
+    <w:p>
+      <w:pPr>
+        <w:pStyle w:val="CommentText"/>
+      </w:pPr>
+      <w:r>
+        <w:rPr>
+          <w:rStyle w:val="CommentReference"/>
+        </w:rPr>
+        <w:annotationRef/>
+      </w:r>
+      <w:r>
+        <w:t>remove</w:t>
+      </w:r>
+    </w:p>
+  </w:comment>
+  <w:comment w:id="8" w:author="Greenwell, Josiah" w:date="2019-12-16T09:52:00Z" w:initials="GJ">
+    <w:p>
+      <w:pPr>
+        <w:pStyle w:val="CommentText"/>
+      </w:pPr>
+      <w:r>
+        <w:rPr>
+          <w:rStyle w:val="CommentReference"/>
+        </w:rPr>
+        <w:annotationRef/>
+      </w:r>
+      <w:r>
+        <w:t>not a great assumption (yes, I understand this is educational but that can get you into legal trouble fast)</w:t>
+      </w:r>
+    </w:p>
+  </w:comment>
+  <w:comment w:id="9" w:author="Greenwell, Josiah" w:date="2019-12-16T09:53:00Z" w:initials="GJ">
+    <w:p>
+      <w:pPr>
+        <w:pStyle w:val="CommentText"/>
+      </w:pPr>
+      <w:r>
+        <w:rPr>
+          <w:rStyle w:val="CommentReference"/>
+        </w:rPr>
+        <w:annotationRef/>
+      </w:r>
+      <w:r>
+        <w:t>I know its just educational but: “as this ability depends on external validation not available in the base system but offered using our company’s modules (see CC Module Team’s SRC for more information).”</w:t>
+      </w:r>
+    </w:p>
+  </w:comment>
+  <w:comment w:id="11" w:author="Greenwell, Josiah" w:date="2019-12-16T09:56:00Z" w:initials="GJ">
+    <w:p>
+      <w:pPr>
+        <w:pStyle w:val="CommentText"/>
+      </w:pPr>
+      <w:r>
+        <w:rPr>
+          <w:rStyle w:val="CommentReference"/>
+        </w:rPr>
+        <w:annotationRef/>
+      </w:r>
+      <w:r>
+        <w:t xml:space="preserve">This is </w:t>
+      </w:r>
+      <w:proofErr w:type="gramStart"/>
+      <w:r>
+        <w:t>actually really</w:t>
+      </w:r>
+      <w:proofErr w:type="gramEnd"/>
+      <w:r>
+        <w:t xml:space="preserve"> nice</w:t>
+      </w:r>
+    </w:p>
+  </w:comment>
+  <w:comment w:id="14" w:author="Greenwell, Josiah" w:date="2019-12-16T09:57:00Z" w:initials="GJ">
+    <w:p>
+      <w:pPr>
+        <w:pStyle w:val="CommentText"/>
+      </w:pPr>
+      <w:r>
+        <w:rPr>
+          <w:rStyle w:val="CommentReference"/>
+        </w:rPr>
+        <w:annotationRef/>
+      </w:r>
+      <w:r>
+        <w:t>Good, has time frame</w:t>
+      </w:r>
+      <w:r>
+        <w:t xml:space="preserve">, specific action, </w:t>
+      </w:r>
+      <w:r>
+        <w:t>&amp; action</w:t>
+      </w:r>
+      <w:r>
+        <w:t xml:space="preserve"> has a measurable/verifiable result</w:t>
+      </w:r>
+    </w:p>
+  </w:comment>
+  <w:comment w:id="15" w:author="Greenwell, Josiah" w:date="2019-12-16T09:58:00Z" w:initials="GJ">
+    <w:p>
+      <w:pPr>
+        <w:pStyle w:val="CommentText"/>
+      </w:pPr>
+      <w:r>
+        <w:rPr>
+          <w:rStyle w:val="CommentReference"/>
+        </w:rPr>
+        <w:annotationRef/>
+      </w:r>
+      <w:r>
+        <w:t xml:space="preserve">“create a profile containing their email, name, </w:t>
+      </w:r>
+      <w:proofErr w:type="spellStart"/>
+      <w:r>
+        <w:t>etc</w:t>
+      </w:r>
+      <w:proofErr w:type="spellEnd"/>
+      <w:r>
+        <w:t>…”. I would split the history (activities) into its own requirement</w:t>
+      </w:r>
+    </w:p>
+  </w:comment>
+  <w:comment w:id="16" w:author="Greenwell, Josiah" w:date="2019-12-16T09:59:00Z" w:initials="GJ">
+    <w:p>
+      <w:pPr>
+        <w:pStyle w:val="CommentText"/>
+      </w:pPr>
+      <w:r>
+        <w:rPr>
+          <w:rStyle w:val="CommentReference"/>
+        </w:rPr>
+        <w:annotationRef/>
+      </w:r>
+      <w:r>
+        <w:t>okay</w:t>
+      </w:r>
+    </w:p>
+  </w:comment>
+  <w:comment w:id="17" w:author="Greenwell, Josiah" w:date="2019-12-16T10:00:00Z" w:initials="GJ">
+    <w:p>
+      <w:pPr>
+        <w:pStyle w:val="CommentText"/>
+      </w:pPr>
+      <w:r>
+        <w:rPr>
+          <w:rStyle w:val="CommentReference"/>
+        </w:rPr>
+        <w:annotationRef/>
+      </w:r>
+      <w:r>
+        <w:t>current attendees “and total possible attendees” &lt;- or in business terms “current guests to compare to capacity”</w:t>
+      </w:r>
+    </w:p>
+  </w:comment>
+  <w:comment w:id="18" w:author="Greenwell, Josiah" w:date="2019-12-16T10:01:00Z" w:initials="GJ">
+    <w:p>
+      <w:pPr>
+        <w:pStyle w:val="CommentText"/>
+      </w:pPr>
+      <w:r>
+        <w:rPr>
+          <w:rStyle w:val="CommentReference"/>
+        </w:rPr>
+        <w:annotationRef/>
+      </w:r>
+      <w:r>
+        <w:t>assuming you mean in separate help desk system? Little unclear</w:t>
+      </w:r>
+    </w:p>
+  </w:comment>
+  <w:comment w:id="19" w:author="Greenwell, Josiah" w:date="2019-12-16T10:04:00Z" w:initials="GJ">
+    <w:p>
+      <w:pPr>
+        <w:pStyle w:val="CommentText"/>
+      </w:pPr>
+      <w:r>
+        <w:rPr>
+          <w:rStyle w:val="CommentReference"/>
+        </w:rPr>
+        <w:annotationRef/>
+      </w:r>
+      <w:r>
+        <w:t>This is not a bad requirement per-say but why would that functionality be with the DA’s profile and not the hotel’s itself?</w:t>
+      </w:r>
+    </w:p>
+  </w:comment>
+  <w:comment w:id="20" w:author="Greenwell, Josiah" w:date="2019-12-16T10:06:00Z" w:initials="GJ">
+    <w:p>
+      <w:pPr>
+        <w:pStyle w:val="CommentText"/>
+      </w:pPr>
+      <w:r>
+        <w:rPr>
+          <w:rStyle w:val="CommentReference"/>
+        </w:rPr>
+        <w:annotationRef/>
+      </w:r>
+      <w:r>
+        <w:t>See changes made (wording)</w:t>
+      </w:r>
+    </w:p>
+  </w:comment>
+  <w:comment w:id="28" w:author="Greenwell, Josiah" w:date="2019-12-16T10:07:00Z" w:initials="GJ">
+    <w:p>
+      <w:pPr>
+        <w:pStyle w:val="CommentText"/>
+      </w:pPr>
+      <w:r>
+        <w:rPr>
+          <w:rStyle w:val="CommentReference"/>
+        </w:rPr>
+        <w:annotationRef/>
+      </w:r>
+      <w:r>
+        <w:t>Duplicate before: Now this can be how the system will “update” (cause add is covered above) customer info based on the user’s feedback/changes</w:t>
+      </w:r>
+    </w:p>
+  </w:comment>
+  <w:comment w:id="29" w:author="Greenwell, Josiah" w:date="2019-12-16T10:08:00Z" w:initials="GJ">
+    <w:p>
+      <w:pPr>
+        <w:pStyle w:val="CommentText"/>
+      </w:pPr>
+      <w:r>
+        <w:rPr>
+          <w:rStyle w:val="CommentReference"/>
+        </w:rPr>
+        <w:annotationRef/>
+      </w:r>
+      <w:r>
+        <w:t>Generate where? A report, new entry in a table, within a class?</w:t>
+      </w:r>
+    </w:p>
+  </w:comment>
+  <w:comment w:id="30" w:author="Greenwell, Josiah" w:date="2019-12-16T10:09:00Z" w:initials="GJ">
+    <w:p>
+      <w:pPr>
+        <w:pStyle w:val="CommentText"/>
+      </w:pPr>
+      <w:r>
+        <w:rPr>
+          <w:rStyle w:val="CommentReference"/>
+        </w:rPr>
+        <w:annotationRef/>
+      </w:r>
+      <w:r>
+        <w:t>I like this: it’s a non-functional requirement which sets the restrictions of the system</w:t>
+      </w:r>
+    </w:p>
+  </w:comment>
+  <w:comment w:id="31" w:author="Greenwell, Josiah" w:date="2019-12-16T10:10:00Z" w:initials="GJ">
+    <w:p>
+      <w:pPr>
+        <w:pStyle w:val="CommentText"/>
+      </w:pPr>
+      <w:r>
+        <w:rPr>
+          <w:rStyle w:val="CommentReference"/>
+        </w:rPr>
+        <w:annotationRef/>
+      </w:r>
+      <w:r>
+        <w:t>Okay, but I’d say “The user interface” over system in this instance</w:t>
+      </w:r>
+    </w:p>
+  </w:comment>
+  <w:comment w:id="32" w:author="Greenwell, Josiah" w:date="2019-12-16T10:11:00Z" w:initials="GJ">
+    <w:p>
+      <w:pPr>
+        <w:pStyle w:val="CommentText"/>
+      </w:pPr>
+      <w:r>
+        <w:rPr>
+          <w:rStyle w:val="CommentReference"/>
+        </w:rPr>
+        <w:annotationRef/>
+      </w:r>
+      <w:r>
+        <w:t>Where (what screen/interface)? What kind? How?</w:t>
+      </w:r>
+    </w:p>
+  </w:comment>
+  <w:comment w:id="33" w:author="Greenwell, Josiah" w:date="2019-12-16T10:11:00Z" w:initials="GJ">
+    <w:p>
+      <w:pPr>
+        <w:pStyle w:val="CommentText"/>
+      </w:pPr>
+      <w:r>
+        <w:rPr>
+          <w:rStyle w:val="CommentReference"/>
+        </w:rPr>
+        <w:annotationRef/>
+      </w:r>
+      <w:r>
+        <w:t xml:space="preserve">These are actually 2 good requirements – would have split </w:t>
+      </w:r>
+      <w:r>
+        <w:t>them.</w:t>
+      </w:r>
+      <w:bookmarkStart w:id="34" w:name="_GoBack"/>
+      <w:bookmarkEnd w:id="34"/>
+    </w:p>
+  </w:comment>
+</w:comments>
+</file>
+
+<file path=word/commentsExtended.xml><?xml version="1.0" encoding="utf-8"?>
+<w15:commentsEx xmlns:wpc="http://schemas.microsoft.com/office/word/2010/wordprocessingCanvas" xmlns:cx="http://schemas.microsoft.com/office/drawing/2014/chartex" xmlns:cx1="http://schemas.microsoft.com/office/drawing/2015/9/8/chartex" xmlns:cx2="http://schemas.microsoft.com/office/drawing/2015/10/21/chartex" xmlns:cx3="http://schemas.microsoft.com/office/drawing/2016/5/9/chartex" xmlns:cx4="http://schemas.microsoft.com/office/drawing/2016/5/10/chartex" xmlns:cx5="http://schemas.microsoft.com/office/drawing/2016/5/11/chartex" xmlns:cx6="http://schemas.microsoft.com/office/drawing/2016/5/12/chartex" xmlns:cx7="http://schemas.microsoft.com/office/drawing/2016/5/13/chartex" xmlns:cx8="http://schemas.microsoft.com/office/drawing/2016/5/14/chartex" xmlns:mc="http://schemas.openxmlformats.org/markup-compatibility/2006" xmlns:aink="http://schemas.microsoft.com/office/drawing/2016/ink" xmlns:am3d="http://schemas.microsoft.com/office/drawing/2017/model3d" xmlns:o="urn:schemas-microsoft-com:office:office" xmlns:r="http://schemas.openxmlformats.org/officeDocument/2006/relationships" xmlns:m="http://schemas.openxmlformats.org/officeDocument/2006/math" xmlns:v="urn:schemas-microsoft-com:vml" xmlns:wp14="http://schemas.microsoft.com/office/word/2010/wordprocessingDrawing" xmlns:wp="http://schemas.openxmlformats.org/drawingml/2006/wordprocessingDrawing" xmlns:w10="urn:schemas-microsoft-com:office:word" xmlns:w="http://schemas.openxmlformats.org/wordprocessingml/2006/main" xmlns:w14="http://schemas.microsoft.com/office/word/2010/wordml" xmlns:w15="http://schemas.microsoft.com/office/word/2012/wordml" xmlns:w16cid="http://schemas.microsoft.com/office/word/2016/wordml/cid" xmlns:w16se="http://schemas.microsoft.com/office/word/2015/wordml/symex" xmlns:wpg="http://schemas.microsoft.com/office/word/2010/wordprocessingGroup" xmlns:wpi="http://schemas.microsoft.com/office/word/2010/wordprocessingInk" xmlns:wne="http://schemas.microsoft.com/office/word/2006/wordml" xmlns:wps="http://schemas.microsoft.com/office/word/2010/wordprocessingShape" mc:Ignorable="w14 w15 w16se w16cid wp14">
+  <w15:commentEx w15:paraId="14107866" w15:done="0"/>
+  <w15:commentEx w15:paraId="56E79820" w15:done="0"/>
+  <w15:commentEx w15:paraId="0DC3F0E0" w15:done="0"/>
+  <w15:commentEx w15:paraId="30FC6E68" w15:done="0"/>
+  <w15:commentEx w15:paraId="5F246BFD" w15:done="0"/>
+  <w15:commentEx w15:paraId="134FAB72" w15:done="0"/>
+  <w15:commentEx w15:paraId="7270E26B" w15:done="0"/>
+  <w15:commentEx w15:paraId="6FAB10F0" w15:done="0"/>
+  <w15:commentEx w15:paraId="10B5C0F3" w15:done="0"/>
+  <w15:commentEx w15:paraId="27B7E433" w15:done="0"/>
+  <w15:commentEx w15:paraId="54BA3BAA" w15:done="0"/>
+  <w15:commentEx w15:paraId="078FB903" w15:done="0"/>
+  <w15:commentEx w15:paraId="2FB949CF" w15:done="0"/>
+  <w15:commentEx w15:paraId="725159FF" w15:done="0"/>
+  <w15:commentEx w15:paraId="35F676A3" w15:done="0"/>
+  <w15:commentEx w15:paraId="4B320D60" w15:done="0"/>
+  <w15:commentEx w15:paraId="5A3804A0" w15:done="0"/>
+  <w15:commentEx w15:paraId="3216456B" w15:done="0"/>
+  <w15:commentEx w15:paraId="1B71E4CD" w15:done="0"/>
+  <w15:commentEx w15:paraId="7B635886" w15:done="0"/>
+</w15:commentsEx>
+</file>
+
+<file path=word/commentsIds.xml><?xml version="1.0" encoding="utf-8"?>
+<w16cid:commentsIds xmlns:wpc="http://schemas.microsoft.com/office/word/2010/wordprocessingCanvas" xmlns:cx="http://schemas.microsoft.com/office/drawing/2014/chartex" xmlns:cx1="http://schemas.microsoft.com/office/drawing/2015/9/8/chartex" xmlns:cx2="http://schemas.microsoft.com/office/drawing/2015/10/21/chartex" xmlns:cx3="http://schemas.microsoft.com/office/drawing/2016/5/9/chartex" xmlns:cx4="http://schemas.microsoft.com/office/drawing/2016/5/10/chartex" xmlns:cx5="http://schemas.microsoft.com/office/drawing/2016/5/11/chartex" xmlns:cx6="http://schemas.microsoft.com/office/drawing/2016/5/12/chartex" xmlns:cx7="http://schemas.microsoft.com/office/drawing/2016/5/13/chartex" xmlns:cx8="http://schemas.microsoft.com/office/drawing/2016/5/14/chartex" xmlns:mc="http://schemas.openxmlformats.org/markup-compatibility/2006" xmlns:aink="http://schemas.microsoft.com/office/drawing/2016/ink" xmlns:am3d="http://schemas.microsoft.com/office/drawing/2017/model3d" xmlns:o="urn:schemas-microsoft-com:office:office" xmlns:r="http://schemas.openxmlformats.org/officeDocument/2006/relationships" xmlns:m="http://schemas.openxmlformats.org/officeDocument/2006/math" xmlns:v="urn:schemas-microsoft-com:vml" xmlns:wp14="http://schemas.microsoft.com/office/word/2010/wordprocessingDrawing" xmlns:wp="http://schemas.openxmlformats.org/drawingml/2006/wordprocessingDrawing" xmlns:w10="urn:schemas-microsoft-com:office:word" xmlns:w="http://schemas.openxmlformats.org/wordprocessingml/2006/main" xmlns:w14="http://schemas.microsoft.com/office/word/2010/wordml" xmlns:w15="http://schemas.microsoft.com/office/word/2012/wordml" xmlns:w16cid="http://schemas.microsoft.com/office/word/2016/wordml/cid" xmlns:w16se="http://schemas.microsoft.com/office/word/2015/wordml/symex" xmlns:wpg="http://schemas.microsoft.com/office/word/2010/wordprocessingGroup" xmlns:wpi="http://schemas.microsoft.com/office/word/2010/wordprocessingInk" xmlns:wne="http://schemas.microsoft.com/office/word/2006/wordml" xmlns:wps="http://schemas.microsoft.com/office/word/2010/wordprocessingShape" mc:Ignorable="w14 w15 w16se w16cid wp14">
+  <w16cid:commentId w16cid:paraId="14107866" w16cid:durableId="21A1D1AD"/>
+  <w16cid:commentId w16cid:paraId="56E79820" w16cid:durableId="21A1D1E6"/>
+  <w16cid:commentId w16cid:paraId="0DC3F0E0" w16cid:durableId="21A1D20E"/>
+  <w16cid:commentId w16cid:paraId="30FC6E68" w16cid:durableId="21A1D22B"/>
+  <w16cid:commentId w16cid:paraId="5F246BFD" w16cid:durableId="21A1D241"/>
+  <w16cid:commentId w16cid:paraId="134FAB72" w16cid:durableId="21A1D2AE"/>
+  <w16cid:commentId w16cid:paraId="7270E26B" w16cid:durableId="21A1D343"/>
+  <w16cid:commentId w16cid:paraId="6FAB10F0" w16cid:durableId="21A1D37E"/>
+  <w16cid:commentId w16cid:paraId="10B5C0F3" w16cid:durableId="21A1D3B1"/>
+  <w16cid:commentId w16cid:paraId="27B7E433" w16cid:durableId="21A1D417"/>
+  <w16cid:commentId w16cid:paraId="54BA3BAA" w16cid:durableId="21A1D449"/>
+  <w16cid:commentId w16cid:paraId="078FB903" w16cid:durableId="21A1D494"/>
+  <w16cid:commentId w16cid:paraId="2FB949CF" w16cid:durableId="21A1D51C"/>
+  <w16cid:commentId w16cid:paraId="725159FF" w16cid:durableId="21A1D5B7"/>
+  <w16cid:commentId w16cid:paraId="35F676A3" w16cid:durableId="21A1D5D1"/>
+  <w16cid:commentId w16cid:paraId="4B320D60" w16cid:durableId="21A1D624"/>
+  <w16cid:commentId w16cid:paraId="5A3804A0" w16cid:durableId="21A1D658"/>
+  <w16cid:commentId w16cid:paraId="3216456B" w16cid:durableId="21A1D682"/>
+  <w16cid:commentId w16cid:paraId="1B71E4CD" w16cid:durableId="21A1D6B7"/>
+  <w16cid:commentId w16cid:paraId="7B635886" w16cid:durableId="21A1D6DA"/>
+</w16cid:commentsIds>
+</file>
+
+<file path=word/people.xml><?xml version="1.0" encoding="utf-8"?>
+<w15:people xmlns:wpc="http://schemas.microsoft.com/office/word/2010/wordprocessingCanvas" xmlns:cx="http://schemas.microsoft.com/office/drawing/2014/chartex" xmlns:cx1="http://schemas.microsoft.com/office/drawing/2015/9/8/chartex" xmlns:cx2="http://schemas.microsoft.com/office/drawing/2015/10/21/chartex" xmlns:cx3="http://schemas.microsoft.com/office/drawing/2016/5/9/chartex" xmlns:cx4="http://schemas.microsoft.com/office/drawing/2016/5/10/chartex" xmlns:cx5="http://schemas.microsoft.com/office/drawing/2016/5/11/chartex" xmlns:cx6="http://schemas.microsoft.com/office/drawing/2016/5/12/chartex" xmlns:cx7="http://schemas.microsoft.com/office/drawing/2016/5/13/chartex" xmlns:cx8="http://schemas.microsoft.com/office/drawing/2016/5/14/chartex" xmlns:mc="http://schemas.openxmlformats.org/markup-compatibility/2006" xmlns:aink="http://schemas.microsoft.com/office/drawing/2016/ink" xmlns:am3d="http://schemas.microsoft.com/office/drawing/2017/model3d" xmlns:o="urn:schemas-microsoft-com:office:office" xmlns:r="http://schemas.openxmlformats.org/officeDocument/2006/relationships" xmlns:m="http://schemas.openxmlformats.org/officeDocument/2006/math" xmlns:v="urn:schemas-microsoft-com:vml" xmlns:wp14="http://schemas.microsoft.com/office/word/2010/wordprocessingDrawing" xmlns:wp="http://schemas.openxmlformats.org/drawingml/2006/wordprocessingDrawing" xmlns:w10="urn:schemas-microsoft-com:office:word" xmlns:w="http://schemas.openxmlformats.org/wordprocessingml/2006/main" xmlns:w14="http://schemas.microsoft.com/office/word/2010/wordml" xmlns:w15="http://schemas.microsoft.com/office/word/2012/wordml" xmlns:w16cid="http://schemas.microsoft.com/office/word/2016/wordml/cid" xmlns:w16se="http://schemas.microsoft.com/office/word/2015/wordml/symex" xmlns:wpg="http://schemas.microsoft.com/office/word/2010/wordprocessingGroup" xmlns:wpi="http://schemas.microsoft.com/office/word/2010/wordprocessingInk" xmlns:wne="http://schemas.microsoft.com/office/word/2006/wordml" xmlns:wps="http://schemas.microsoft.com/office/word/2010/wordprocessingShape" mc:Ignorable="w14 w15 w16se w16cid wp14">
+  <w15:person w15:author="Greenwell, Josiah">
+    <w15:presenceInfo w15:providerId="None" w15:userId="Greenwell, Josiah"/>
+  </w15:person>
+</w15:people>
 </file>
 
 <file path=word/styles.xml><?xml version="1.0" encoding="utf-8"?>
@@ -5091,6 +5732,74 @@
       <w:szCs w:val="18"/>
     </w:rPr>
   </w:style>
+  <w:style w:type="character" w:styleId="CommentReference">
+    <w:name w:val="annotation reference"/>
+    <w:basedOn w:val="DefaultParagraphFont"/>
+    <w:uiPriority w:val="99"/>
+    <w:semiHidden/>
+    <w:unhideWhenUsed/>
+    <w:rsid w:val="00F37C3C"/>
+    <w:rPr>
+      <w:sz w:val="16"/>
+      <w:szCs w:val="16"/>
+    </w:rPr>
+  </w:style>
+  <w:style w:type="paragraph" w:styleId="CommentText">
+    <w:name w:val="annotation text"/>
+    <w:basedOn w:val="Normal"/>
+    <w:link w:val="CommentTextChar"/>
+    <w:uiPriority w:val="99"/>
+    <w:semiHidden/>
+    <w:unhideWhenUsed/>
+    <w:rsid w:val="00F37C3C"/>
+    <w:pPr>
+      <w:spacing w:line="240" w:lineRule="auto"/>
+    </w:pPr>
+    <w:rPr>
+      <w:sz w:val="20"/>
+      <w:szCs w:val="20"/>
+    </w:rPr>
+  </w:style>
+  <w:style w:type="character" w:customStyle="1" w:styleId="CommentTextChar">
+    <w:name w:val="Comment Text Char"/>
+    <w:basedOn w:val="DefaultParagraphFont"/>
+    <w:link w:val="CommentText"/>
+    <w:uiPriority w:val="99"/>
+    <w:semiHidden/>
+    <w:rsid w:val="00F37C3C"/>
+    <w:rPr>
+      <w:sz w:val="20"/>
+      <w:szCs w:val="20"/>
+    </w:rPr>
+  </w:style>
+  <w:style w:type="paragraph" w:styleId="CommentSubject">
+    <w:name w:val="annotation subject"/>
+    <w:basedOn w:val="CommentText"/>
+    <w:next w:val="CommentText"/>
+    <w:link w:val="CommentSubjectChar"/>
+    <w:uiPriority w:val="99"/>
+    <w:semiHidden/>
+    <w:unhideWhenUsed/>
+    <w:rsid w:val="00F37C3C"/>
+    <w:rPr>
+      <w:b/>
+      <w:bCs/>
+    </w:rPr>
+  </w:style>
+  <w:style w:type="character" w:customStyle="1" w:styleId="CommentSubjectChar">
+    <w:name w:val="Comment Subject Char"/>
+    <w:basedOn w:val="CommentTextChar"/>
+    <w:link w:val="CommentSubject"/>
+    <w:uiPriority w:val="99"/>
+    <w:semiHidden/>
+    <w:rsid w:val="00F37C3C"/>
+    <w:rPr>
+      <w:b/>
+      <w:bCs/>
+      <w:sz w:val="20"/>
+      <w:szCs w:val="20"/>
+    </w:rPr>
+  </w:style>
 </w:styles>
 </file>
 

</xml_diff>